<commit_message>
Lab 2 java finished
</commit_message>
<xml_diff>
--- a/Semester 5/Java/Lab2 Tehnologii Java Ciobanu Artiom I1902.docx
+++ b/Semester 5/Java/Lab2 Tehnologii Java Ciobanu Artiom I1902.docx
@@ -107,6 +107,7 @@
         </w:rPr>
         <w:t>“</w:t>
       </w:r>
+      <w:proofErr w:type="spellStart"/>
       <w:r>
         <w:rPr>
           <w:sz w:val="36"/>
@@ -115,6 +116,7 @@
         </w:rPr>
         <w:t>Tehnologii</w:t>
       </w:r>
+      <w:proofErr w:type="spellEnd"/>
       <w:r>
         <w:rPr>
           <w:sz w:val="36"/>
@@ -288,15 +290,29 @@
         <w:spacing w:before="100" w:beforeAutospacing="1" w:after="100" w:afterAutospacing="1" w:line="240" w:lineRule="auto"/>
         <w:rPr>
           <w:rFonts w:ascii="Times New Roman" w:eastAsia="Times New Roman" w:hAnsi="Times New Roman" w:cs="Times New Roman"/>
-          <w:lang w:val="en-US"/>
-        </w:rPr>
-      </w:pPr>
+          <w:lang w:val="ru-MD"/>
+        </w:rPr>
+      </w:pPr>
+      <w:r>
+        <w:rPr>
+          <w:rFonts w:ascii="Times New Roman" w:eastAsia="Times New Roman" w:hAnsi="Times New Roman" w:cs="Times New Roman"/>
+          <w:lang w:val="ru-MD"/>
+        </w:rPr>
+        <w:t>Создать приложение, работающее с БД посредством ГПИ(</w:t>
+      </w:r>
       <w:r>
         <w:rPr>
           <w:rFonts w:ascii="Times New Roman" w:eastAsia="Times New Roman" w:hAnsi="Times New Roman" w:cs="Times New Roman"/>
           <w:lang w:val="en-US"/>
         </w:rPr>
-        <w:t>Создать приложение, работающее с БД посредством ГПИ(GUI). Пользователь должен иметь возможность в окне приложения</w:t>
+        <w:t>GUI</w:t>
+      </w:r>
+      <w:r>
+        <w:rPr>
+          <w:rFonts w:ascii="Times New Roman" w:eastAsia="Times New Roman" w:hAnsi="Times New Roman" w:cs="Times New Roman"/>
+          <w:lang w:val="ru-MD"/>
+        </w:rPr>
+        <w:t>). Пользователь должен иметь возможность в окне приложения</w:t>
       </w:r>
     </w:p>
     <w:p>
@@ -308,15 +324,29 @@
         <w:spacing w:before="100" w:beforeAutospacing="1" w:after="100" w:afterAutospacing="1" w:line="240" w:lineRule="auto"/>
         <w:rPr>
           <w:rFonts w:ascii="Times New Roman" w:eastAsia="Times New Roman" w:hAnsi="Times New Roman" w:cs="Times New Roman"/>
-          <w:lang w:val="en-US"/>
-        </w:rPr>
-      </w:pPr>
+          <w:lang w:val="ru-MD"/>
+        </w:rPr>
+      </w:pPr>
+      <w:r>
+        <w:rPr>
+          <w:rFonts w:ascii="Times New Roman" w:eastAsia="Times New Roman" w:hAnsi="Times New Roman" w:cs="Times New Roman"/>
+          <w:lang w:val="ru-MD"/>
+        </w:rPr>
+        <w:t xml:space="preserve">вводить данные в БД (из полей </w:t>
+      </w:r>
       <w:r>
         <w:rPr>
           <w:rFonts w:ascii="Times New Roman" w:eastAsia="Times New Roman" w:hAnsi="Times New Roman" w:cs="Times New Roman"/>
           <w:lang w:val="en-US"/>
         </w:rPr>
-        <w:t xml:space="preserve">вводить данные в БД (из полей GUI) и из текстового файла; </w:t>
+        <w:t>GUI</w:t>
+      </w:r>
+      <w:r>
+        <w:rPr>
+          <w:rFonts w:ascii="Times New Roman" w:eastAsia="Times New Roman" w:hAnsi="Times New Roman" w:cs="Times New Roman"/>
+          <w:lang w:val="ru-MD"/>
+        </w:rPr>
+        <w:t xml:space="preserve">) и из текстового файла; </w:t>
       </w:r>
     </w:p>
     <w:p>
@@ -328,13 +358,13 @@
         <w:spacing w:before="100" w:beforeAutospacing="1" w:after="100" w:afterAutospacing="1" w:line="240" w:lineRule="auto"/>
         <w:rPr>
           <w:rFonts w:ascii="Times New Roman" w:eastAsia="Times New Roman" w:hAnsi="Times New Roman" w:cs="Times New Roman"/>
-          <w:lang w:val="en-US"/>
+          <w:lang w:val="ru-MD"/>
         </w:rPr>
       </w:pPr>
       <w:r>
         <w:rPr>
           <w:rFonts w:ascii="Times New Roman" w:eastAsia="Times New Roman" w:hAnsi="Times New Roman" w:cs="Times New Roman"/>
-          <w:lang w:val="en-US"/>
+          <w:lang w:val="ru-MD"/>
         </w:rPr>
         <w:t>выводить данные из БД в окне;</w:t>
       </w:r>
@@ -348,13 +378,13 @@
         <w:spacing w:before="100" w:beforeAutospacing="1" w:after="100" w:afterAutospacing="1" w:line="240" w:lineRule="auto"/>
         <w:rPr>
           <w:rFonts w:ascii="Times New Roman" w:eastAsia="Times New Roman" w:hAnsi="Times New Roman" w:cs="Times New Roman"/>
-          <w:lang w:val="en-US"/>
+          <w:lang w:val="ru-MD"/>
         </w:rPr>
       </w:pPr>
       <w:r>
         <w:rPr>
           <w:rFonts w:ascii="Times New Roman" w:eastAsia="Times New Roman" w:hAnsi="Times New Roman" w:cs="Times New Roman"/>
-          <w:lang w:val="en-US"/>
+          <w:lang w:val="ru-MD"/>
         </w:rPr>
         <w:t>выводить данные из БД по определённым критериям (минимум 2);</w:t>
       </w:r>
@@ -371,12 +401,53 @@
           <w:lang w:val="en-US"/>
         </w:rPr>
       </w:pPr>
+      <w:proofErr w:type="spellStart"/>
       <w:r>
         <w:rPr>
           <w:rFonts w:ascii="Times New Roman" w:eastAsia="Times New Roman" w:hAnsi="Times New Roman" w:cs="Times New Roman"/>
           <w:lang w:val="en-US"/>
         </w:rPr>
-        <w:t>выводить отсортированные данные.</w:t>
+        <w:t>выводить</w:t>
+      </w:r>
+      <w:proofErr w:type="spellEnd"/>
+      <w:r>
+        <w:rPr>
+          <w:rFonts w:ascii="Times New Roman" w:eastAsia="Times New Roman" w:hAnsi="Times New Roman" w:cs="Times New Roman"/>
+          <w:lang w:val="en-US"/>
+        </w:rPr>
+        <w:t xml:space="preserve"> </w:t>
+      </w:r>
+      <w:proofErr w:type="spellStart"/>
+      <w:r>
+        <w:rPr>
+          <w:rFonts w:ascii="Times New Roman" w:eastAsia="Times New Roman" w:hAnsi="Times New Roman" w:cs="Times New Roman"/>
+          <w:lang w:val="en-US"/>
+        </w:rPr>
+        <w:t>отсортированные</w:t>
+      </w:r>
+      <w:proofErr w:type="spellEnd"/>
+      <w:r>
+        <w:rPr>
+          <w:rFonts w:ascii="Times New Roman" w:eastAsia="Times New Roman" w:hAnsi="Times New Roman" w:cs="Times New Roman"/>
+          <w:lang w:val="en-US"/>
+        </w:rPr>
+        <w:t xml:space="preserve"> </w:t>
+      </w:r>
+      <w:proofErr w:type="spellStart"/>
+      <w:r>
+        <w:rPr>
+          <w:rFonts w:ascii="Times New Roman" w:eastAsia="Times New Roman" w:hAnsi="Times New Roman" w:cs="Times New Roman"/>
+          <w:lang w:val="en-US"/>
+        </w:rPr>
+        <w:t>данные</w:t>
+      </w:r>
+      <w:proofErr w:type="spellEnd"/>
+      <w:r>
+        <w:rPr>
+          <w:rFonts w:ascii="Times New Roman" w:eastAsia="Times New Roman" w:hAnsi="Times New Roman" w:cs="Times New Roman"/>
+          <w:lang w:val="en-US"/>
+        </w:rPr>
+        <w:t>.</w:t>
       </w:r>
     </w:p>
     <w:p>
@@ -384,15 +455,29 @@
         <w:spacing w:before="100" w:beforeAutospacing="1" w:after="100" w:afterAutospacing="1" w:line="240" w:lineRule="auto"/>
         <w:rPr>
           <w:rFonts w:ascii="Times New Roman" w:eastAsia="Times New Roman" w:hAnsi="Times New Roman" w:cs="Times New Roman"/>
-          <w:lang w:val="en-US"/>
-        </w:rPr>
-      </w:pPr>
+          <w:lang w:val="ru-MD"/>
+        </w:rPr>
+      </w:pPr>
+      <w:r>
+        <w:rPr>
+          <w:rFonts w:ascii="Times New Roman" w:eastAsia="Times New Roman" w:hAnsi="Times New Roman" w:cs="Times New Roman"/>
+          <w:lang w:val="ru-MD"/>
+        </w:rPr>
+        <w:t xml:space="preserve">В БД должно быть минимум 3 таблицы. При проектировании графического пользовательского интерфейса использовать модель </w:t>
+      </w:r>
       <w:r>
         <w:rPr>
           <w:rFonts w:ascii="Times New Roman" w:eastAsia="Times New Roman" w:hAnsi="Times New Roman" w:cs="Times New Roman"/>
           <w:lang w:val="en-US"/>
         </w:rPr>
-        <w:t>В БД должно быть минимум 3 таблицы. При проектировании графического пользовательского интерфейса использовать модель MVC (</w:t>
+        <w:t>MVC</w:t>
+      </w:r>
+      <w:r>
+        <w:rPr>
+          <w:rFonts w:ascii="Times New Roman" w:eastAsia="Times New Roman" w:hAnsi="Times New Roman" w:cs="Times New Roman"/>
+          <w:lang w:val="ru-MD"/>
+        </w:rPr>
+        <w:t xml:space="preserve"> (</w:t>
       </w:r>
       <w:r>
         <w:rPr>
@@ -401,7 +486,52 @@
           <w:bCs/>
           <w:lang w:val="en-US"/>
         </w:rPr>
-        <w:t>Model/View/Controller,</w:t>
+        <w:t>Model</w:t>
+      </w:r>
+      <w:r>
+        <w:rPr>
+          <w:rFonts w:ascii="Times New Roman" w:eastAsia="Times New Roman" w:hAnsi="Times New Roman" w:cs="Times New Roman"/>
+          <w:b/>
+          <w:bCs/>
+          <w:lang w:val="ru-MD"/>
+        </w:rPr>
+        <w:t>/</w:t>
+      </w:r>
+      <w:r>
+        <w:rPr>
+          <w:rFonts w:ascii="Times New Roman" w:eastAsia="Times New Roman" w:hAnsi="Times New Roman" w:cs="Times New Roman"/>
+          <w:b/>
+          <w:bCs/>
+          <w:lang w:val="en-US"/>
+        </w:rPr>
+        <w:t>View</w:t>
+      </w:r>
+      <w:r>
+        <w:rPr>
+          <w:rFonts w:ascii="Times New Roman" w:eastAsia="Times New Roman" w:hAnsi="Times New Roman" w:cs="Times New Roman"/>
+          <w:b/>
+          <w:bCs/>
+          <w:lang w:val="ru-MD"/>
+        </w:rPr>
+        <w:t>/</w:t>
+      </w:r>
+      <w:r>
+        <w:rPr>
+          <w:rFonts w:ascii="Times New Roman" w:eastAsia="Times New Roman" w:hAnsi="Times New Roman" w:cs="Times New Roman"/>
+          <w:b/>
+          <w:bCs/>
+          <w:lang w:val="en-US"/>
+        </w:rPr>
+        <w:t>Controller</w:t>
+      </w:r>
+      <w:r>
+        <w:rPr>
+          <w:rFonts w:ascii="Times New Roman" w:eastAsia="Times New Roman" w:hAnsi="Times New Roman" w:cs="Times New Roman"/>
+          <w:b/>
+          <w:bCs/>
+          <w:lang w:val="ru-MD"/>
+        </w:rPr>
+        <w:t>,</w:t>
       </w:r>
       <w:r>
         <w:rPr>
@@ -410,14 +540,14 @@
           <w:bCs/>
           <w:i/>
           <w:iCs/>
-          <w:lang w:val="en-US"/>
+          <w:lang w:val="ru-MD"/>
         </w:rPr>
         <w:t xml:space="preserve"> модель – вид – контроллер</w:t>
       </w:r>
       <w:r>
         <w:rPr>
           <w:rFonts w:ascii="Times New Roman" w:eastAsia="Times New Roman" w:hAnsi="Times New Roman" w:cs="Times New Roman"/>
-          <w:lang w:val="en-US"/>
+          <w:lang w:val="ru-MD"/>
         </w:rPr>
         <w:t>)</w:t>
       </w:r>
@@ -427,7 +557,7 @@
         <w:spacing w:before="100" w:beforeAutospacing="1" w:after="100" w:afterAutospacing="1" w:line="240" w:lineRule="auto"/>
         <w:rPr>
           <w:rFonts w:ascii="Times New Roman" w:eastAsia="Times New Roman" w:hAnsi="Times New Roman" w:cs="Times New Roman"/>
-          <w:lang w:val="en-US"/>
+          <w:lang w:val="ru-MD"/>
         </w:rPr>
       </w:pPr>
       <w:r>
@@ -435,22 +565,80 @@
           <w:rFonts w:ascii="Times New Roman" w:eastAsia="Times New Roman" w:hAnsi="Times New Roman" w:cs="Times New Roman"/>
           <w:b/>
           <w:bCs/>
-          <w:lang w:val="en-US"/>
+          <w:lang w:val="ru-MD"/>
         </w:rPr>
         <w:t>БД</w:t>
+      </w:r>
+      <w:r>
+        <w:rPr>
+          <w:rFonts w:ascii="Times New Roman" w:eastAsia="Times New Roman" w:hAnsi="Times New Roman" w:cs="Times New Roman"/>
+          <w:lang w:val="ru-MD"/>
+        </w:rPr>
+        <w:t xml:space="preserve"> некого фитнесс клуба, которая состоит из таблиц: </w:t>
       </w:r>
       <w:r>
         <w:rPr>
           <w:rFonts w:ascii="Times New Roman" w:eastAsia="Times New Roman" w:hAnsi="Times New Roman" w:cs="Times New Roman"/>
           <w:lang w:val="en-US"/>
         </w:rPr>
-        <w:t xml:space="preserve"> некого фитнесс клуба, которая состоит из таблиц: clients – информация о клиентах фитнесс клуба, gympass – информация о абонементах фитнесс клуба, managers – информация о менеджерах фитнесс клуба (к каждому клиенту приставляется менеджер). </w:t>
+        <w:t>clients</w:t>
+      </w:r>
+      <w:r>
+        <w:rPr>
+          <w:rFonts w:ascii="Times New Roman" w:eastAsia="Times New Roman" w:hAnsi="Times New Roman" w:cs="Times New Roman"/>
+          <w:lang w:val="ru-MD"/>
+        </w:rPr>
+        <w:t xml:space="preserve"> – информация о клиентах фитнесс клуба, </w:t>
+      </w:r>
+      <w:proofErr w:type="spellStart"/>
+      <w:r>
+        <w:rPr>
+          <w:rFonts w:ascii="Times New Roman" w:eastAsia="Times New Roman" w:hAnsi="Times New Roman" w:cs="Times New Roman"/>
+          <w:lang w:val="en-US"/>
+        </w:rPr>
+        <w:t>gympass</w:t>
+      </w:r>
+      <w:proofErr w:type="spellEnd"/>
+      <w:r>
+        <w:rPr>
+          <w:rFonts w:ascii="Times New Roman" w:eastAsia="Times New Roman" w:hAnsi="Times New Roman" w:cs="Times New Roman"/>
+          <w:lang w:val="ru-MD"/>
+        </w:rPr>
+        <w:t xml:space="preserve"> – информация о абонементах фитнесс клуба, </w:t>
+      </w:r>
+      <w:r>
+        <w:rPr>
+          <w:rFonts w:ascii="Times New Roman" w:eastAsia="Times New Roman" w:hAnsi="Times New Roman" w:cs="Times New Roman"/>
+          <w:lang w:val="en-US"/>
+        </w:rPr>
+        <w:t>managers</w:t>
+      </w:r>
+      <w:r>
+        <w:rPr>
+          <w:rFonts w:ascii="Times New Roman" w:eastAsia="Times New Roman" w:hAnsi="Times New Roman" w:cs="Times New Roman"/>
+          <w:lang w:val="ru-MD"/>
+        </w:rPr>
+        <w:t xml:space="preserve"> – информация о менеджерах фитнесс клуба (к каждому клиенту приставляется менеджер).</w:t>
+      </w:r>
+      <w:r>
+        <w:rPr>
+          <w:rFonts w:ascii="Times New Roman" w:eastAsia="Times New Roman" w:hAnsi="Times New Roman" w:cs="Times New Roman"/>
+          <w:lang w:val="en-US"/>
+        </w:rPr>
+        <w:t> </w:t>
       </w:r>
     </w:p>
     <w:p>
       <w:pPr>
         <w:rPr>
           <w:lang w:val="ru-MD"/>
+        </w:rPr>
+      </w:pPr>
+    </w:p>
+    <w:p>
+      <w:pPr>
+        <w:rPr>
+          <w:lang w:val="en-US"/>
         </w:rPr>
       </w:pPr>
     </w:p>

</xml_diff>